<commit_message>
add unit 10-11 pre-live
</commit_message>
<xml_diff>
--- a/6372/week 11/Matt_Farrow_PreLive_Unit_11.docx
+++ b/6372/week 11/Matt_Farrow_PreLive_Unit_11.docx
@@ -286,7 +286,7 @@
         <w:pStyle w:val="ListParagraph"/>
         <w:widowControl w:val="0"/>
         <w:numPr>
-          <w:ilvl w:val="0"/>
+          <w:ilvl w:val="1"/>
           <w:numId w:val="2"/>
         </w:numPr>
         <w:autoSpaceDE w:val="0"/>
@@ -295,64 +295,19 @@
         <w:spacing w:line="276" w:lineRule="auto"/>
         <w:rPr>
           <w:rFonts w:cs="Franklin Gothic Medium"/>
-          <w:color w:val="262626"/>
-        </w:rPr>
-      </w:pPr>
-      <w:r>
-        <w:rPr>
-          <w:rFonts w:cs="Franklin Gothic Medium"/>
-          <w:color w:val="262626"/>
-        </w:rPr>
-        <w:t>From the SAS output provided by the code below</w:t>
-      </w:r>
-      <w:r>
-        <w:rPr>
-          <w:rFonts w:cs="Franklin Gothic Medium"/>
-          <w:color w:val="262626"/>
-        </w:rPr>
-        <w:t>, f</w:t>
-      </w:r>
-      <w:r>
-        <w:rPr>
-          <w:rFonts w:cs="Franklin Gothic Medium"/>
-          <w:color w:val="262626"/>
-        </w:rPr>
-        <w:t>ind the Fisher’s exact table and make not</w:t>
-      </w:r>
-      <w:r>
-        <w:rPr>
-          <w:rFonts w:cs="Franklin Gothic Medium"/>
-          <w:color w:val="262626"/>
-        </w:rPr>
-        <w:t>e</w:t>
-      </w:r>
-      <w:r>
-        <w:rPr>
-          <w:rFonts w:cs="Franklin Gothic Medium"/>
-          <w:color w:val="262626"/>
-        </w:rPr>
-        <w:t xml:space="preserve"> of the test result</w:t>
-      </w:r>
-      <w:r>
-        <w:rPr>
-          <w:rFonts w:cs="Franklin Gothic Medium"/>
-          <w:color w:val="262626"/>
-        </w:rPr>
-        <w:t>.</w:t>
-      </w:r>
-      <w:r>
-        <w:rPr>
-          <w:rFonts w:cs="Franklin Gothic Medium"/>
-          <w:color w:val="262626"/>
-        </w:rPr>
-        <w:t xml:space="preserve"> </w:t>
-      </w:r>
-      <w:r>
-        <w:rPr>
-          <w:rFonts w:cs="Franklin Gothic Medium"/>
-          <w:color w:val="262626"/>
-        </w:rPr>
-        <w:t>What is the decision and conclusion of the test?</w:t>
+          <w:b/>
+          <w:bCs/>
+          <w:color w:val="262626"/>
+        </w:rPr>
+      </w:pPr>
+      <w:r>
+        <w:rPr>
+          <w:rFonts w:cs="Franklin Gothic Medium"/>
+          <w:b/>
+          <w:bCs/>
+          <w:color w:val="262626"/>
+        </w:rPr>
+        <w:t xml:space="preserve">Multinomial Sampling </w:t>
       </w:r>
     </w:p>
     <w:p>
@@ -377,7 +332,42 @@
           <w:rFonts w:cs="Franklin Gothic Medium"/>
           <w:color w:val="262626"/>
         </w:rPr>
-        <w:t>Output is provided for CI’s for proportions as well as odds ratios and relative risk.</w:t>
+        <w:t>From the SAS output provided by the code below</w:t>
+      </w:r>
+      <w:r>
+        <w:rPr>
+          <w:rFonts w:cs="Franklin Gothic Medium"/>
+          <w:color w:val="262626"/>
+        </w:rPr>
+        <w:t>, f</w:t>
+      </w:r>
+      <w:r>
+        <w:rPr>
+          <w:rFonts w:cs="Franklin Gothic Medium"/>
+          <w:color w:val="262626"/>
+        </w:rPr>
+        <w:t>ind the Fisher’s exact table and make not</w:t>
+      </w:r>
+      <w:r>
+        <w:rPr>
+          <w:rFonts w:cs="Franklin Gothic Medium"/>
+          <w:color w:val="262626"/>
+        </w:rPr>
+        <w:t>e</w:t>
+      </w:r>
+      <w:r>
+        <w:rPr>
+          <w:rFonts w:cs="Franklin Gothic Medium"/>
+          <w:color w:val="262626"/>
+        </w:rPr>
+        <w:t xml:space="preserve"> of the test result</w:t>
+      </w:r>
+      <w:r>
+        <w:rPr>
+          <w:rFonts w:cs="Franklin Gothic Medium"/>
+          <w:color w:val="262626"/>
+        </w:rPr>
+        <w:t>.</w:t>
       </w:r>
       <w:r>
         <w:rPr>
@@ -391,21 +381,63 @@
           <w:rFonts w:cs="Franklin Gothic Medium"/>
           <w:color w:val="262626"/>
         </w:rPr>
-        <w:t>Make note of the odds ratio value and CI</w:t>
-      </w:r>
-      <w:r>
-        <w:rPr>
-          <w:rFonts w:cs="Franklin Gothic Medium"/>
-          <w:color w:val="262626"/>
-        </w:rPr>
-        <w:t xml:space="preserve"> — c</w:t>
-      </w:r>
-      <w:r>
-        <w:rPr>
-          <w:rFonts w:cs="Franklin Gothic Medium"/>
-          <w:color w:val="262626"/>
-        </w:rPr>
-        <w:t>an you interpret it?</w:t>
+        <w:t>What is the decision and conclusion of the test?</w:t>
+      </w:r>
+    </w:p>
+    <w:p>
+      <w:pPr>
+        <w:pStyle w:val="ListParagraph"/>
+        <w:widowControl w:val="0"/>
+        <w:numPr>
+          <w:ilvl w:val="1"/>
+          <w:numId w:val="2"/>
+        </w:numPr>
+        <w:autoSpaceDE w:val="0"/>
+        <w:autoSpaceDN w:val="0"/>
+        <w:adjustRightInd w:val="0"/>
+        <w:spacing w:line="276" w:lineRule="auto"/>
+        <w:rPr>
+          <w:rFonts w:cs="Franklin Gothic Medium"/>
+          <w:b/>
+          <w:bCs/>
+          <w:color w:val="262626"/>
+        </w:rPr>
+      </w:pPr>
+      <w:r>
+        <w:rPr>
+          <w:rFonts w:cs="Franklin Gothic Medium"/>
+          <w:b/>
+          <w:bCs/>
+          <w:color w:val="262626"/>
+        </w:rPr>
+        <w:t>One-sided p-value = 0.0134</w:t>
+      </w:r>
+    </w:p>
+    <w:p>
+      <w:pPr>
+        <w:pStyle w:val="ListParagraph"/>
+        <w:widowControl w:val="0"/>
+        <w:numPr>
+          <w:ilvl w:val="1"/>
+          <w:numId w:val="2"/>
+        </w:numPr>
+        <w:autoSpaceDE w:val="0"/>
+        <w:autoSpaceDN w:val="0"/>
+        <w:adjustRightInd w:val="0"/>
+        <w:spacing w:line="276" w:lineRule="auto"/>
+        <w:rPr>
+          <w:rFonts w:cs="Franklin Gothic Medium"/>
+          <w:color w:val="262626"/>
+        </w:rPr>
+      </w:pPr>
+      <w:r>
+        <w:rPr>
+          <w:rFonts w:cs="Franklin Gothic Medium"/>
+          <w:b/>
+          <w:bCs/>
+          <w:color w:val="262626"/>
+        </w:rPr>
+        <w:t xml:space="preserve">There is substantial evidence to suggest that the overall science knowledge differs between CRANE and EAGLE colleges. </w:t>
       </w:r>
     </w:p>
     <w:p>
@@ -430,6 +462,209 @@
           <w:rFonts w:cs="Franklin Gothic Medium"/>
           <w:color w:val="262626"/>
         </w:rPr>
+        <w:t>Output is provided for CI’s for proportions as well as odds ratios and relative risk.</w:t>
+      </w:r>
+      <w:r>
+        <w:rPr>
+          <w:rFonts w:cs="Franklin Gothic Medium"/>
+          <w:color w:val="262626"/>
+        </w:rPr>
+        <w:t xml:space="preserve"> </w:t>
+      </w:r>
+      <w:r>
+        <w:rPr>
+          <w:rFonts w:cs="Franklin Gothic Medium"/>
+          <w:color w:val="262626"/>
+        </w:rPr>
+        <w:t>Make note of the odds ratio value and CI</w:t>
+      </w:r>
+      <w:r>
+        <w:rPr>
+          <w:rFonts w:cs="Franklin Gothic Medium"/>
+          <w:color w:val="262626"/>
+        </w:rPr>
+        <w:t xml:space="preserve"> — c</w:t>
+      </w:r>
+      <w:r>
+        <w:rPr>
+          <w:rFonts w:cs="Franklin Gothic Medium"/>
+          <w:color w:val="262626"/>
+        </w:rPr>
+        <w:t>an you interpret it?</w:t>
+      </w:r>
+    </w:p>
+    <w:p>
+      <w:pPr>
+        <w:pStyle w:val="ListParagraph"/>
+        <w:widowControl w:val="0"/>
+        <w:numPr>
+          <w:ilvl w:val="1"/>
+          <w:numId w:val="2"/>
+        </w:numPr>
+        <w:autoSpaceDE w:val="0"/>
+        <w:autoSpaceDN w:val="0"/>
+        <w:adjustRightInd w:val="0"/>
+        <w:spacing w:line="276" w:lineRule="auto"/>
+        <w:rPr>
+          <w:rFonts w:cs="Franklin Gothic Medium"/>
+          <w:color w:val="262626"/>
+        </w:rPr>
+      </w:pPr>
+      <w:r>
+        <w:rPr>
+          <w:rFonts w:cs="Franklin Gothic Medium"/>
+          <w:b/>
+          <w:bCs/>
+          <w:color w:val="262626"/>
+        </w:rPr>
+        <w:t>Odds Ratio: 0.9048</w:t>
+      </w:r>
+    </w:p>
+    <w:p>
+      <w:pPr>
+        <w:pStyle w:val="ListParagraph"/>
+        <w:widowControl w:val="0"/>
+        <w:numPr>
+          <w:ilvl w:val="1"/>
+          <w:numId w:val="2"/>
+        </w:numPr>
+        <w:autoSpaceDE w:val="0"/>
+        <w:autoSpaceDN w:val="0"/>
+        <w:adjustRightInd w:val="0"/>
+        <w:spacing w:line="276" w:lineRule="auto"/>
+        <w:rPr>
+          <w:rFonts w:cs="Franklin Gothic Medium"/>
+          <w:b/>
+          <w:bCs/>
+          <w:color w:val="262626"/>
+        </w:rPr>
+      </w:pPr>
+      <w:r>
+        <w:rPr>
+          <w:rFonts w:cs="Franklin Gothic Medium"/>
+          <w:b/>
+          <w:bCs/>
+          <w:color w:val="262626"/>
+        </w:rPr>
+        <w:t>Odds Ratio Confidence Interval: (</w:t>
+      </w:r>
+      <w:r>
+        <w:rPr>
+          <w:rFonts w:cs="Franklin Gothic Medium"/>
+          <w:b/>
+          <w:bCs/>
+          <w:color w:val="262626"/>
+        </w:rPr>
+        <w:t>0.8288</w:t>
+      </w:r>
+      <w:r>
+        <w:rPr>
+          <w:rFonts w:cs="Franklin Gothic Medium"/>
+          <w:b/>
+          <w:bCs/>
+          <w:color w:val="262626"/>
+        </w:rPr>
+        <w:t>,</w:t>
+      </w:r>
+      <w:r>
+        <w:rPr>
+          <w:rFonts w:cs="Franklin Gothic Medium"/>
+          <w:b/>
+          <w:bCs/>
+          <w:color w:val="262626"/>
+        </w:rPr>
+        <w:t xml:space="preserve"> 0.9877</w:t>
+      </w:r>
+      <w:r>
+        <w:rPr>
+          <w:rFonts w:cs="Franklin Gothic Medium"/>
+          <w:b/>
+          <w:bCs/>
+          <w:color w:val="262626"/>
+        </w:rPr>
+        <w:t>)</w:t>
+      </w:r>
+    </w:p>
+    <w:p>
+      <w:pPr>
+        <w:pStyle w:val="ListParagraph"/>
+        <w:widowControl w:val="0"/>
+        <w:numPr>
+          <w:ilvl w:val="1"/>
+          <w:numId w:val="2"/>
+        </w:numPr>
+        <w:autoSpaceDE w:val="0"/>
+        <w:autoSpaceDN w:val="0"/>
+        <w:adjustRightInd w:val="0"/>
+        <w:spacing w:line="276" w:lineRule="auto"/>
+        <w:rPr>
+          <w:rFonts w:cs="Franklin Gothic Medium"/>
+          <w:b/>
+          <w:bCs/>
+          <w:color w:val="262626"/>
+        </w:rPr>
+      </w:pPr>
+      <w:r>
+        <w:rPr>
+          <w:rFonts w:cs="Franklin Gothic Medium"/>
+          <w:b/>
+          <w:bCs/>
+          <w:color w:val="262626"/>
+        </w:rPr>
+        <w:t>Relative Risk: 0.9524</w:t>
+      </w:r>
+    </w:p>
+    <w:p>
+      <w:pPr>
+        <w:pStyle w:val="ListParagraph"/>
+        <w:widowControl w:val="0"/>
+        <w:numPr>
+          <w:ilvl w:val="1"/>
+          <w:numId w:val="2"/>
+        </w:numPr>
+        <w:autoSpaceDE w:val="0"/>
+        <w:autoSpaceDN w:val="0"/>
+        <w:adjustRightInd w:val="0"/>
+        <w:spacing w:line="276" w:lineRule="auto"/>
+        <w:rPr>
+          <w:rFonts w:cs="Franklin Gothic Medium"/>
+          <w:b/>
+          <w:bCs/>
+          <w:color w:val="262626"/>
+        </w:rPr>
+      </w:pPr>
+      <w:r>
+        <w:rPr>
+          <w:rFonts w:cs="Franklin Gothic Medium"/>
+          <w:b/>
+          <w:bCs/>
+          <w:color w:val="262626"/>
+        </w:rPr>
+        <w:t>Relative Risk: Students from CRANE are 0.9524 times less likely to pass than students from EAGLE.</w:t>
+      </w:r>
+    </w:p>
+    <w:p>
+      <w:pPr>
+        <w:pStyle w:val="ListParagraph"/>
+        <w:widowControl w:val="0"/>
+        <w:numPr>
+          <w:ilvl w:val="0"/>
+          <w:numId w:val="2"/>
+        </w:numPr>
+        <w:autoSpaceDE w:val="0"/>
+        <w:autoSpaceDN w:val="0"/>
+        <w:adjustRightInd w:val="0"/>
+        <w:spacing w:line="276" w:lineRule="auto"/>
+        <w:rPr>
+          <w:rFonts w:cs="Franklin Gothic Medium"/>
+          <w:color w:val="262626"/>
+        </w:rPr>
+      </w:pPr>
+      <w:r>
+        <w:rPr>
+          <w:rFonts w:cs="Franklin Gothic Medium"/>
+          <w:color w:val="262626"/>
+        </w:rPr>
         <w:t>Take a look at the second set of SAS code.</w:t>
       </w:r>
       <w:r>
@@ -568,9 +803,187 @@
     </w:p>
     <w:p>
       <w:pPr>
+        <w:pStyle w:val="ListParagraph"/>
+        <w:widowControl w:val="0"/>
+        <w:numPr>
+          <w:ilvl w:val="1"/>
+          <w:numId w:val="2"/>
+        </w:numPr>
+        <w:autoSpaceDE w:val="0"/>
+        <w:autoSpaceDN w:val="0"/>
+        <w:adjustRightInd w:val="0"/>
+        <w:spacing w:line="276" w:lineRule="auto"/>
+        <w:rPr>
+          <w:rFonts w:cs="Franklin Gothic Medium"/>
+          <w:b/>
+          <w:bCs/>
+          <w:color w:val="262626"/>
+        </w:rPr>
+      </w:pPr>
+      <w:r>
+        <w:rPr>
+          <w:rFonts w:cs="Franklin Gothic Medium"/>
+          <w:b/>
+          <w:bCs/>
+          <w:color w:val="262626"/>
+        </w:rPr>
+        <w:t>Odds Ratio</w:t>
+      </w:r>
+      <w:r>
+        <w:rPr>
+          <w:rFonts w:cs="Franklin Gothic Medium"/>
+          <w:b/>
+          <w:bCs/>
+          <w:color w:val="262626"/>
+        </w:rPr>
+        <w:t xml:space="preserve">: </w:t>
+      </w:r>
+      <w:r>
+        <w:rPr>
+          <w:rFonts w:cs="Franklin Gothic Medium"/>
+          <w:b/>
+          <w:bCs/>
+          <w:color w:val="262626"/>
+        </w:rPr>
+        <w:t>1.</w:t>
+      </w:r>
+      <w:r>
+        <w:rPr>
+          <w:rFonts w:cs="Franklin Gothic Medium"/>
+          <w:b/>
+          <w:bCs/>
+          <w:color w:val="262626"/>
+        </w:rPr>
+        <w:t>6223</w:t>
+      </w:r>
+    </w:p>
+    <w:p>
+      <w:pPr>
+        <w:pStyle w:val="ListParagraph"/>
+        <w:widowControl w:val="0"/>
+        <w:numPr>
+          <w:ilvl w:val="1"/>
+          <w:numId w:val="2"/>
+        </w:numPr>
+        <w:autoSpaceDE w:val="0"/>
+        <w:autoSpaceDN w:val="0"/>
+        <w:adjustRightInd w:val="0"/>
+        <w:spacing w:line="276" w:lineRule="auto"/>
+        <w:rPr>
+          <w:rFonts w:cs="Franklin Gothic Medium"/>
+          <w:b/>
+          <w:bCs/>
+          <w:color w:val="262626"/>
+        </w:rPr>
+      </w:pPr>
+      <w:r>
+        <w:rPr>
+          <w:rFonts w:cs="Franklin Gothic Medium"/>
+          <w:b/>
+          <w:bCs/>
+          <w:color w:val="262626"/>
+        </w:rPr>
+        <w:t>Odds Ratio Confidence Interval: (</w:t>
+      </w:r>
+      <w:r>
+        <w:rPr>
+          <w:rFonts w:cs="Franklin Gothic Medium"/>
+          <w:b/>
+          <w:bCs/>
+          <w:color w:val="262626"/>
+        </w:rPr>
+        <w:t>1.4</w:t>
+      </w:r>
+      <w:r>
+        <w:rPr>
+          <w:rFonts w:cs="Franklin Gothic Medium"/>
+          <w:b/>
+          <w:bCs/>
+          <w:color w:val="262626"/>
+        </w:rPr>
+        <w:t>590</w:t>
+      </w:r>
+      <w:r>
+        <w:rPr>
+          <w:rFonts w:cs="Franklin Gothic Medium"/>
+          <w:b/>
+          <w:bCs/>
+          <w:color w:val="262626"/>
+        </w:rPr>
+        <w:t xml:space="preserve">, </w:t>
+      </w:r>
+      <w:r>
+        <w:rPr>
+          <w:rFonts w:cs="Franklin Gothic Medium"/>
+          <w:b/>
+          <w:bCs/>
+          <w:color w:val="262626"/>
+        </w:rPr>
+        <w:t>1.</w:t>
+      </w:r>
+      <w:r>
+        <w:rPr>
+          <w:rFonts w:cs="Franklin Gothic Medium"/>
+          <w:b/>
+          <w:bCs/>
+          <w:color w:val="262626"/>
+        </w:rPr>
+        <w:t>8038</w:t>
+      </w:r>
+      <w:r>
+        <w:rPr>
+          <w:rFonts w:cs="Franklin Gothic Medium"/>
+          <w:b/>
+          <w:bCs/>
+          <w:color w:val="262626"/>
+        </w:rPr>
+        <w:t>)</w:t>
+      </w:r>
+    </w:p>
+    <w:p>
+      <w:pPr>
+        <w:pStyle w:val="ListParagraph"/>
+        <w:widowControl w:val="0"/>
+        <w:numPr>
+          <w:ilvl w:val="1"/>
+          <w:numId w:val="2"/>
+        </w:numPr>
+        <w:autoSpaceDE w:val="0"/>
+        <w:autoSpaceDN w:val="0"/>
+        <w:adjustRightInd w:val="0"/>
+        <w:spacing w:line="276" w:lineRule="auto"/>
+        <w:rPr>
+          <w:rFonts w:cs="Franklin Gothic Medium"/>
+          <w:b/>
+          <w:bCs/>
+          <w:color w:val="262626"/>
+        </w:rPr>
+      </w:pPr>
+      <w:r>
+        <w:rPr>
+          <w:rFonts w:cs="Franklin Gothic Medium"/>
+          <w:b/>
+          <w:bCs/>
+          <w:color w:val="262626"/>
+        </w:rPr>
+        <w:t>Before taking</w:t>
+      </w:r>
+      <w:r>
+        <w:rPr>
+          <w:rFonts w:cs="Franklin Gothic Medium"/>
+          <w:b/>
+          <w:bCs/>
+          <w:color w:val="262626"/>
+        </w:rPr>
+        <w:t xml:space="preserve"> classes into account, students at EAGLE had slightly higher odds of passing. However, when looking at the math and physics classes separately, more CRANE students passed both classes.</w:t>
+      </w:r>
+    </w:p>
+    <w:p>
+      <w:pPr>
         <w:pStyle w:val="Heading1"/>
       </w:pPr>
       <w:r>
+        <w:lastRenderedPageBreak/>
         <w:t>SAS Code</w:t>
       </w:r>
     </w:p>
@@ -1608,7 +2021,6 @@
           <w:szCs w:val="18"/>
           <w:shd w:val="clear" w:color="auto" w:fill="FFFFFF"/>
         </w:rPr>
-        <w:lastRenderedPageBreak/>
         <w:t>run</w:t>
       </w:r>
       <w:r>
@@ -4424,7 +4836,6 @@
   <w:style w:type="character" w:default="1" w:styleId="DefaultParagraphFont">
     <w:name w:val="Default Paragraph Font"/>
     <w:uiPriority w:val="1"/>
-    <w:semiHidden/>
     <w:unhideWhenUsed/>
   </w:style>
   <w:style w:type="table" w:default="1" w:styleId="TableNormal">
@@ -4545,6 +4956,17 @@
       <w:color w:val="2F5496" w:themeColor="accent1" w:themeShade="BF"/>
       <w:sz w:val="32"/>
       <w:szCs w:val="32"/>
+    </w:rPr>
+  </w:style>
+  <w:style w:type="paragraph" w:styleId="NormalWeb">
+    <w:name w:val="Normal (Web)"/>
+    <w:basedOn w:val="Normal"/>
+    <w:uiPriority w:val="99"/>
+    <w:semiHidden/>
+    <w:unhideWhenUsed/>
+    <w:rsid w:val="00AE7739"/>
+    <w:rPr>
+      <w:rFonts w:ascii="Times New Roman" w:hAnsi="Times New Roman" w:cs="Times New Roman"/>
     </w:rPr>
   </w:style>
 </w:styles>

</xml_diff>